<commit_message>
lab3 + some listings
</commit_message>
<xml_diff>
--- a/Отчёты/lab3/lab3.docx
+++ b/Отчёты/lab3/lab3.docx
@@ -668,21 +668,12 @@
           <w:szCs w:val="24"/>
         </w:rPr>
       </w:pPr>
-      <w:proofErr w:type="spellStart"/>
-      <w:r>
-        <w:rPr>
-          <w:sz w:val="24"/>
-          <w:szCs w:val="24"/>
-        </w:rPr>
-        <w:t>Новосибирск</w:t>
-      </w:r>
-      <w:proofErr w:type="spellEnd"/>
-      <w:r>
-        <w:rPr>
-          <w:sz w:val="24"/>
-          <w:szCs w:val="24"/>
-        </w:rPr>
-        <w:t xml:space="preserve"> 2025</w:t>
+      <w:r>
+        <w:rPr>
+          <w:sz w:val="24"/>
+          <w:szCs w:val="24"/>
+        </w:rPr>
+        <w:t>Новосибирск 2025</w:t>
       </w:r>
     </w:p>
     <w:p>
@@ -703,12 +694,10 @@
         <w:ind w:firstLine="0"/>
         <w:jc w:val="center"/>
       </w:pPr>
-      <w:proofErr w:type="spellStart"/>
       <w:r>
         <w:lastRenderedPageBreak/>
         <w:t>Оглавление</w:t>
       </w:r>
-      <w:proofErr w:type="spellEnd"/>
     </w:p>
     <w:p>
       <w:pPr>
@@ -882,7 +871,7 @@
             <w:rPr>
               <w:lang w:val="ru-RU"/>
             </w:rPr>
-            <w:t>6</w:t>
+            <w:t>10</w:t>
           </w:r>
         </w:p>
         <w:p>
@@ -926,7 +915,7 @@
             <w:rPr>
               <w:lang w:val="ru-RU"/>
             </w:rPr>
-            <w:t>7</w:t>
+            <w:t>11</w:t>
           </w:r>
         </w:p>
       </w:sdtContent>
@@ -980,15 +969,7 @@
         <w:pStyle w:val="a5"/>
       </w:pPr>
       <w:r>
-        <w:t xml:space="preserve">Целью данной работы является разработка Python-репозитория для работы с онтологиями предметной области, хранящимися в </w:t>
-      </w:r>
-      <w:proofErr w:type="spellStart"/>
-      <w:r>
-        <w:t>графовой</w:t>
-      </w:r>
-      <w:proofErr w:type="spellEnd"/>
-      <w:r>
-        <w:t xml:space="preserve"> базе данных Neo4j.</w:t>
+        <w:t>Целью данной работы является разработка Python-репозитория для работы с онтологиями предметной области, хранящимися в графовой базе данных Neo4j.</w:t>
       </w:r>
     </w:p>
     <w:p>
@@ -1034,25 +1015,21 @@
       <w:r>
         <w:t xml:space="preserve">реализовать поддержку атрибутов классов: </w:t>
       </w:r>
-      <w:proofErr w:type="spellStart"/>
       <w:r>
         <w:rPr>
           <w:rStyle w:val="HTML"/>
         </w:rPr>
         <w:t>DatatypeProperty</w:t>
       </w:r>
-      <w:proofErr w:type="spellEnd"/>
       <w:r>
         <w:t xml:space="preserve"> и </w:t>
       </w:r>
-      <w:proofErr w:type="spellStart"/>
       <w:r>
         <w:rPr>
           <w:rStyle w:val="HTML"/>
         </w:rPr>
         <w:t>ObjectProperty</w:t>
       </w:r>
-      <w:proofErr w:type="spellEnd"/>
       <w:r>
         <w:t>;</w:t>
       </w:r>
@@ -1068,14 +1045,12 @@
       <w:r>
         <w:t>реализовать сбор сигнатуры класса (</w:t>
       </w:r>
-      <w:proofErr w:type="spellStart"/>
       <w:r>
         <w:rPr>
           <w:rStyle w:val="HTML"/>
         </w:rPr>
         <w:t>collect_signature</w:t>
       </w:r>
-      <w:proofErr w:type="spellEnd"/>
       <w:r>
         <w:t>), включающей все его свойства;</w:t>
       </w:r>
@@ -1149,7 +1124,6 @@
         </w:rPr>
         <w:t xml:space="preserve">Для реализации лабораторной был создан класс </w:t>
       </w:r>
-      <w:proofErr w:type="spellStart"/>
       <w:r>
         <w:rPr>
           <w:b/>
@@ -1160,7 +1134,6 @@
         </w:rPr>
         <w:t>OntologyRepository</w:t>
       </w:r>
-      <w:proofErr w:type="spellEnd"/>
       <w:r>
         <w:rPr>
           <w:sz w:val="24"/>
@@ -1217,41 +1190,13 @@
           <w:lang w:val="ru-RU"/>
         </w:rPr>
       </w:pPr>
-      <w:proofErr w:type="spellStart"/>
-      <w:r>
-        <w:rPr>
-          <w:sz w:val="24"/>
-          <w:szCs w:val="24"/>
-          <w:lang w:val="ru-RU"/>
-        </w:rPr>
-        <w:t>get_</w:t>
-      </w:r>
-      <w:proofErr w:type="gramStart"/>
-      <w:r>
-        <w:rPr>
-          <w:sz w:val="24"/>
-          <w:szCs w:val="24"/>
-          <w:lang w:val="ru-RU"/>
-        </w:rPr>
-        <w:t>ontology</w:t>
-      </w:r>
-      <w:proofErr w:type="spellEnd"/>
-      <w:r>
-        <w:rPr>
-          <w:sz w:val="24"/>
-          <w:szCs w:val="24"/>
-          <w:lang w:val="ru-RU"/>
-        </w:rPr>
-        <w:t>(</w:t>
-      </w:r>
-      <w:proofErr w:type="gramEnd"/>
-      <w:r>
-        <w:rPr>
-          <w:sz w:val="24"/>
-          <w:szCs w:val="24"/>
-          <w:lang w:val="ru-RU"/>
-        </w:rPr>
-        <w:t>) – получение всей онтологии;</w:t>
+      <w:r>
+        <w:rPr>
+          <w:sz w:val="24"/>
+          <w:szCs w:val="24"/>
+          <w:lang w:val="ru-RU"/>
+        </w:rPr>
+        <w:t>get_ontology() – получение всей онтологии;</w:t>
       </w:r>
     </w:p>
     <w:p>
@@ -1268,41 +1213,13 @@
           <w:lang w:val="en-US"/>
         </w:rPr>
       </w:pPr>
-      <w:proofErr w:type="spellStart"/>
       <w:r>
         <w:rPr>
           <w:sz w:val="24"/>
           <w:szCs w:val="24"/>
           <w:lang w:val="en-US"/>
         </w:rPr>
-        <w:t>get_ontology_parent_</w:t>
-      </w:r>
-      <w:proofErr w:type="gramStart"/>
-      <w:r>
-        <w:rPr>
-          <w:sz w:val="24"/>
-          <w:szCs w:val="24"/>
-          <w:lang w:val="en-US"/>
-        </w:rPr>
-        <w:t>classes</w:t>
-      </w:r>
-      <w:proofErr w:type="spellEnd"/>
-      <w:r>
-        <w:rPr>
-          <w:sz w:val="24"/>
-          <w:szCs w:val="24"/>
-          <w:lang w:val="en-US"/>
-        </w:rPr>
-        <w:t>(</w:t>
-      </w:r>
-      <w:proofErr w:type="gramEnd"/>
-      <w:r>
-        <w:rPr>
-          <w:sz w:val="24"/>
-          <w:szCs w:val="24"/>
-          <w:lang w:val="en-US"/>
-        </w:rPr>
-        <w:t xml:space="preserve">) – </w:t>
+        <w:t xml:space="preserve">get_ontology_parent_classes() – </w:t>
       </w:r>
       <w:r>
         <w:rPr>
@@ -1367,113 +1284,13 @@
           <w:lang w:val="en-US"/>
         </w:rPr>
       </w:pPr>
-      <w:proofErr w:type="spellStart"/>
       <w:r>
         <w:rPr>
           <w:sz w:val="24"/>
           <w:szCs w:val="24"/>
           <w:lang w:val="en-US"/>
         </w:rPr>
-        <w:t>get_</w:t>
-      </w:r>
-      <w:proofErr w:type="gramStart"/>
-      <w:r>
-        <w:rPr>
-          <w:sz w:val="24"/>
-          <w:szCs w:val="24"/>
-          <w:lang w:val="en-US"/>
-        </w:rPr>
-        <w:t>class</w:t>
-      </w:r>
-      <w:proofErr w:type="spellEnd"/>
-      <w:r>
-        <w:rPr>
-          <w:sz w:val="24"/>
-          <w:szCs w:val="24"/>
-          <w:lang w:val="en-US"/>
-        </w:rPr>
-        <w:t>(</w:t>
-      </w:r>
-      <w:proofErr w:type="gramEnd"/>
-      <w:r>
-        <w:rPr>
-          <w:sz w:val="24"/>
-          <w:szCs w:val="24"/>
-          <w:lang w:val="en-US"/>
-        </w:rPr>
-        <w:t xml:space="preserve">), </w:t>
-      </w:r>
-      <w:proofErr w:type="spellStart"/>
-      <w:r>
-        <w:rPr>
-          <w:sz w:val="24"/>
-          <w:szCs w:val="24"/>
-          <w:lang w:val="en-US"/>
-        </w:rPr>
-        <w:t>get_class_</w:t>
-      </w:r>
-      <w:proofErr w:type="gramStart"/>
-      <w:r>
-        <w:rPr>
-          <w:sz w:val="24"/>
-          <w:szCs w:val="24"/>
-          <w:lang w:val="en-US"/>
-        </w:rPr>
-        <w:t>parents</w:t>
-      </w:r>
-      <w:proofErr w:type="spellEnd"/>
-      <w:r>
-        <w:rPr>
-          <w:sz w:val="24"/>
-          <w:szCs w:val="24"/>
-          <w:lang w:val="en-US"/>
-        </w:rPr>
-        <w:t>(</w:t>
-      </w:r>
-      <w:proofErr w:type="gramEnd"/>
-      <w:r>
-        <w:rPr>
-          <w:sz w:val="24"/>
-          <w:szCs w:val="24"/>
-          <w:lang w:val="en-US"/>
-        </w:rPr>
-        <w:t xml:space="preserve">), </w:t>
-      </w:r>
-      <w:proofErr w:type="spellStart"/>
-      <w:r>
-        <w:rPr>
-          <w:sz w:val="24"/>
-          <w:szCs w:val="24"/>
-          <w:lang w:val="en-US"/>
-        </w:rPr>
-        <w:t>get_class_</w:t>
-      </w:r>
-      <w:proofErr w:type="gramStart"/>
-      <w:r>
-        <w:rPr>
-          <w:sz w:val="24"/>
-          <w:szCs w:val="24"/>
-          <w:lang w:val="en-US"/>
-        </w:rPr>
-        <w:t>children</w:t>
-      </w:r>
-      <w:proofErr w:type="spellEnd"/>
-      <w:r>
-        <w:rPr>
-          <w:sz w:val="24"/>
-          <w:szCs w:val="24"/>
-          <w:lang w:val="en-US"/>
-        </w:rPr>
-        <w:t>(</w:t>
-      </w:r>
-      <w:proofErr w:type="gramEnd"/>
-      <w:r>
-        <w:rPr>
-          <w:sz w:val="24"/>
-          <w:szCs w:val="24"/>
-          <w:lang w:val="en-US"/>
-        </w:rPr>
-        <w:t xml:space="preserve">) – </w:t>
+        <w:t xml:space="preserve">get_class(), get_class_parents(), get_class_children() – </w:t>
       </w:r>
       <w:r>
         <w:rPr>
@@ -1587,113 +1404,13 @@
           <w:lang w:val="ru-RU"/>
         </w:rPr>
       </w:pPr>
-      <w:proofErr w:type="spellStart"/>
-      <w:r>
-        <w:rPr>
-          <w:sz w:val="24"/>
-          <w:szCs w:val="24"/>
-          <w:lang w:val="ru-RU"/>
-        </w:rPr>
-        <w:t>create_</w:t>
-      </w:r>
-      <w:proofErr w:type="gramStart"/>
-      <w:r>
-        <w:rPr>
-          <w:sz w:val="24"/>
-          <w:szCs w:val="24"/>
-          <w:lang w:val="ru-RU"/>
-        </w:rPr>
-        <w:t>class</w:t>
-      </w:r>
-      <w:proofErr w:type="spellEnd"/>
-      <w:r>
-        <w:rPr>
-          <w:sz w:val="24"/>
-          <w:szCs w:val="24"/>
-          <w:lang w:val="ru-RU"/>
-        </w:rPr>
-        <w:t>(</w:t>
-      </w:r>
-      <w:proofErr w:type="gramEnd"/>
-      <w:r>
-        <w:rPr>
-          <w:sz w:val="24"/>
-          <w:szCs w:val="24"/>
-          <w:lang w:val="ru-RU"/>
-        </w:rPr>
-        <w:t xml:space="preserve">), </w:t>
-      </w:r>
-      <w:proofErr w:type="spellStart"/>
-      <w:r>
-        <w:rPr>
-          <w:sz w:val="24"/>
-          <w:szCs w:val="24"/>
-          <w:lang w:val="ru-RU"/>
-        </w:rPr>
-        <w:t>update_</w:t>
-      </w:r>
-      <w:proofErr w:type="gramStart"/>
-      <w:r>
-        <w:rPr>
-          <w:sz w:val="24"/>
-          <w:szCs w:val="24"/>
-          <w:lang w:val="ru-RU"/>
-        </w:rPr>
-        <w:t>class</w:t>
-      </w:r>
-      <w:proofErr w:type="spellEnd"/>
-      <w:r>
-        <w:rPr>
-          <w:sz w:val="24"/>
-          <w:szCs w:val="24"/>
-          <w:lang w:val="ru-RU"/>
-        </w:rPr>
-        <w:t>(</w:t>
-      </w:r>
-      <w:proofErr w:type="gramEnd"/>
-      <w:r>
-        <w:rPr>
-          <w:sz w:val="24"/>
-          <w:szCs w:val="24"/>
-          <w:lang w:val="ru-RU"/>
-        </w:rPr>
-        <w:t xml:space="preserve">), </w:t>
-      </w:r>
-      <w:proofErr w:type="spellStart"/>
-      <w:r>
-        <w:rPr>
-          <w:sz w:val="24"/>
-          <w:szCs w:val="24"/>
-          <w:lang w:val="ru-RU"/>
-        </w:rPr>
-        <w:t>delete_</w:t>
-      </w:r>
-      <w:proofErr w:type="gramStart"/>
-      <w:r>
-        <w:rPr>
-          <w:sz w:val="24"/>
-          <w:szCs w:val="24"/>
-          <w:lang w:val="ru-RU"/>
-        </w:rPr>
-        <w:t>class</w:t>
-      </w:r>
-      <w:proofErr w:type="spellEnd"/>
-      <w:r>
-        <w:rPr>
-          <w:sz w:val="24"/>
-          <w:szCs w:val="24"/>
-          <w:lang w:val="ru-RU"/>
-        </w:rPr>
-        <w:t>(</w:t>
-      </w:r>
-      <w:proofErr w:type="gramEnd"/>
-      <w:r>
-        <w:rPr>
-          <w:sz w:val="24"/>
-          <w:szCs w:val="24"/>
-          <w:lang w:val="ru-RU"/>
-        </w:rPr>
-        <w:t>) – создание, редактирование и удаление классов вместе с потомками и атрибутами.</w:t>
+      <w:r>
+        <w:rPr>
+          <w:sz w:val="24"/>
+          <w:szCs w:val="24"/>
+          <w:lang w:val="ru-RU"/>
+        </w:rPr>
+        <w:t>create_class(), update_class(), delete_class() – создание, редактирование и удаление классов вместе с потомками и атрибутами.</w:t>
       </w:r>
     </w:p>
     <w:p>
@@ -1743,127 +1460,45 @@
           <w:lang w:val="en-US"/>
         </w:rPr>
       </w:pPr>
-      <w:proofErr w:type="spellStart"/>
       <w:r>
         <w:rPr>
           <w:sz w:val="24"/>
           <w:szCs w:val="24"/>
           <w:lang w:val="en-US"/>
         </w:rPr>
-        <w:t>add_class_</w:t>
-      </w:r>
-      <w:proofErr w:type="gramStart"/>
+        <w:t xml:space="preserve">add_class_attribute() / delete_class_attribute() – </w:t>
+      </w:r>
+      <w:r>
+        <w:rPr>
+          <w:sz w:val="24"/>
+          <w:szCs w:val="24"/>
+          <w:lang w:val="ru-RU"/>
+        </w:rPr>
+        <w:t>работа</w:t>
+      </w:r>
       <w:r>
         <w:rPr>
           <w:sz w:val="24"/>
           <w:szCs w:val="24"/>
           <w:lang w:val="en-US"/>
         </w:rPr>
-        <w:t>attribute</w:t>
-      </w:r>
-      <w:proofErr w:type="spellEnd"/>
+        <w:t xml:space="preserve"> </w:t>
+      </w:r>
+      <w:r>
+        <w:rPr>
+          <w:sz w:val="24"/>
+          <w:szCs w:val="24"/>
+          <w:lang w:val="ru-RU"/>
+        </w:rPr>
+        <w:t>с</w:t>
+      </w:r>
       <w:r>
         <w:rPr>
           <w:sz w:val="24"/>
           <w:szCs w:val="24"/>
           <w:lang w:val="en-US"/>
         </w:rPr>
-        <w:t>(</w:t>
-      </w:r>
-      <w:proofErr w:type="gramEnd"/>
-      <w:r>
-        <w:rPr>
-          <w:sz w:val="24"/>
-          <w:szCs w:val="24"/>
-          <w:lang w:val="en-US"/>
-        </w:rPr>
-        <w:t xml:space="preserve">) / </w:t>
-      </w:r>
-      <w:proofErr w:type="spellStart"/>
-      <w:r>
-        <w:rPr>
-          <w:sz w:val="24"/>
-          <w:szCs w:val="24"/>
-          <w:lang w:val="en-US"/>
-        </w:rPr>
-        <w:t>delete_class_</w:t>
-      </w:r>
-      <w:proofErr w:type="gramStart"/>
-      <w:r>
-        <w:rPr>
-          <w:sz w:val="24"/>
-          <w:szCs w:val="24"/>
-          <w:lang w:val="en-US"/>
-        </w:rPr>
-        <w:t>attribute</w:t>
-      </w:r>
-      <w:proofErr w:type="spellEnd"/>
-      <w:r>
-        <w:rPr>
-          <w:sz w:val="24"/>
-          <w:szCs w:val="24"/>
-          <w:lang w:val="en-US"/>
-        </w:rPr>
-        <w:t>(</w:t>
-      </w:r>
-      <w:proofErr w:type="gramEnd"/>
-      <w:r>
-        <w:rPr>
-          <w:sz w:val="24"/>
-          <w:szCs w:val="24"/>
-          <w:lang w:val="en-US"/>
-        </w:rPr>
-        <w:t xml:space="preserve">) – </w:t>
-      </w:r>
-      <w:r>
-        <w:rPr>
-          <w:sz w:val="24"/>
-          <w:szCs w:val="24"/>
-          <w:lang w:val="ru-RU"/>
-        </w:rPr>
-        <w:t>работа</w:t>
-      </w:r>
-      <w:r>
-        <w:rPr>
-          <w:sz w:val="24"/>
-          <w:szCs w:val="24"/>
-          <w:lang w:val="en-US"/>
-        </w:rPr>
-        <w:t xml:space="preserve"> </w:t>
-      </w:r>
-      <w:r>
-        <w:rPr>
-          <w:sz w:val="24"/>
-          <w:szCs w:val="24"/>
-          <w:lang w:val="ru-RU"/>
-        </w:rPr>
-        <w:t>с</w:t>
-      </w:r>
-      <w:r>
-        <w:rPr>
-          <w:sz w:val="24"/>
-          <w:szCs w:val="24"/>
-          <w:lang w:val="en-US"/>
-        </w:rPr>
-        <w:t xml:space="preserve"> </w:t>
-      </w:r>
-      <w:proofErr w:type="spellStart"/>
-      <w:r>
-        <w:rPr>
-          <w:sz w:val="24"/>
-          <w:szCs w:val="24"/>
-          <w:lang w:val="en-US"/>
-        </w:rPr>
-        <w:t>DatatypeProperty</w:t>
-      </w:r>
-      <w:proofErr w:type="spellEnd"/>
-      <w:r>
-        <w:rPr>
-          <w:sz w:val="24"/>
-          <w:szCs w:val="24"/>
-          <w:lang w:val="en-US"/>
-        </w:rPr>
-        <w:t>;</w:t>
+        <w:t xml:space="preserve"> DatatypeProperty;</w:t>
       </w:r>
     </w:p>
     <w:p>
@@ -1880,127 +1515,45 @@
           <w:lang w:val="en-US"/>
         </w:rPr>
       </w:pPr>
-      <w:proofErr w:type="spellStart"/>
       <w:r>
         <w:rPr>
           <w:sz w:val="24"/>
           <w:szCs w:val="24"/>
           <w:lang w:val="en-US"/>
         </w:rPr>
-        <w:t>add_class_object_</w:t>
-      </w:r>
-      <w:proofErr w:type="gramStart"/>
+        <w:t xml:space="preserve">add_class_object_attribute() / delete_class_object_attribute() – </w:t>
+      </w:r>
+      <w:r>
+        <w:rPr>
+          <w:sz w:val="24"/>
+          <w:szCs w:val="24"/>
+          <w:lang w:val="ru-RU"/>
+        </w:rPr>
+        <w:t>работа</w:t>
+      </w:r>
       <w:r>
         <w:rPr>
           <w:sz w:val="24"/>
           <w:szCs w:val="24"/>
           <w:lang w:val="en-US"/>
         </w:rPr>
-        <w:t>attribute</w:t>
-      </w:r>
-      <w:proofErr w:type="spellEnd"/>
+        <w:t xml:space="preserve"> </w:t>
+      </w:r>
+      <w:r>
+        <w:rPr>
+          <w:sz w:val="24"/>
+          <w:szCs w:val="24"/>
+          <w:lang w:val="ru-RU"/>
+        </w:rPr>
+        <w:t>с</w:t>
+      </w:r>
       <w:r>
         <w:rPr>
           <w:sz w:val="24"/>
           <w:szCs w:val="24"/>
           <w:lang w:val="en-US"/>
         </w:rPr>
-        <w:t>(</w:t>
-      </w:r>
-      <w:proofErr w:type="gramEnd"/>
-      <w:r>
-        <w:rPr>
-          <w:sz w:val="24"/>
-          <w:szCs w:val="24"/>
-          <w:lang w:val="en-US"/>
-        </w:rPr>
-        <w:t xml:space="preserve">) / </w:t>
-      </w:r>
-      <w:proofErr w:type="spellStart"/>
-      <w:r>
-        <w:rPr>
-          <w:sz w:val="24"/>
-          <w:szCs w:val="24"/>
-          <w:lang w:val="en-US"/>
-        </w:rPr>
-        <w:t>delete_class_object_</w:t>
-      </w:r>
-      <w:proofErr w:type="gramStart"/>
-      <w:r>
-        <w:rPr>
-          <w:sz w:val="24"/>
-          <w:szCs w:val="24"/>
-          <w:lang w:val="en-US"/>
-        </w:rPr>
-        <w:t>attribute</w:t>
-      </w:r>
-      <w:proofErr w:type="spellEnd"/>
-      <w:r>
-        <w:rPr>
-          <w:sz w:val="24"/>
-          <w:szCs w:val="24"/>
-          <w:lang w:val="en-US"/>
-        </w:rPr>
-        <w:t>(</w:t>
-      </w:r>
-      <w:proofErr w:type="gramEnd"/>
-      <w:r>
-        <w:rPr>
-          <w:sz w:val="24"/>
-          <w:szCs w:val="24"/>
-          <w:lang w:val="en-US"/>
-        </w:rPr>
-        <w:t xml:space="preserve">) – </w:t>
-      </w:r>
-      <w:r>
-        <w:rPr>
-          <w:sz w:val="24"/>
-          <w:szCs w:val="24"/>
-          <w:lang w:val="ru-RU"/>
-        </w:rPr>
-        <w:t>работа</w:t>
-      </w:r>
-      <w:r>
-        <w:rPr>
-          <w:sz w:val="24"/>
-          <w:szCs w:val="24"/>
-          <w:lang w:val="en-US"/>
-        </w:rPr>
-        <w:t xml:space="preserve"> </w:t>
-      </w:r>
-      <w:r>
-        <w:rPr>
-          <w:sz w:val="24"/>
-          <w:szCs w:val="24"/>
-          <w:lang w:val="ru-RU"/>
-        </w:rPr>
-        <w:t>с</w:t>
-      </w:r>
-      <w:r>
-        <w:rPr>
-          <w:sz w:val="24"/>
-          <w:szCs w:val="24"/>
-          <w:lang w:val="en-US"/>
-        </w:rPr>
-        <w:t xml:space="preserve"> </w:t>
-      </w:r>
-      <w:proofErr w:type="spellStart"/>
-      <w:r>
-        <w:rPr>
-          <w:sz w:val="24"/>
-          <w:szCs w:val="24"/>
-          <w:lang w:val="en-US"/>
-        </w:rPr>
-        <w:t>ObjectProperty</w:t>
-      </w:r>
-      <w:proofErr w:type="spellEnd"/>
-      <w:r>
-        <w:rPr>
-          <w:sz w:val="24"/>
-          <w:szCs w:val="24"/>
-          <w:lang w:val="en-US"/>
-        </w:rPr>
-        <w:t>.</w:t>
+        <w:t xml:space="preserve"> ObjectProperty.</w:t>
       </w:r>
     </w:p>
     <w:p>
@@ -2050,149 +1603,13 @@
           <w:lang w:val="en-US"/>
         </w:rPr>
       </w:pPr>
-      <w:proofErr w:type="spellStart"/>
       <w:r>
         <w:rPr>
           <w:sz w:val="24"/>
           <w:szCs w:val="24"/>
           <w:lang w:val="en-US"/>
         </w:rPr>
-        <w:t>create_</w:t>
-      </w:r>
-      <w:proofErr w:type="gramStart"/>
-      <w:r>
-        <w:rPr>
-          <w:sz w:val="24"/>
-          <w:szCs w:val="24"/>
-          <w:lang w:val="en-US"/>
-        </w:rPr>
-        <w:t>object</w:t>
-      </w:r>
-      <w:proofErr w:type="spellEnd"/>
-      <w:r>
-        <w:rPr>
-          <w:sz w:val="24"/>
-          <w:szCs w:val="24"/>
-          <w:lang w:val="en-US"/>
-        </w:rPr>
-        <w:t>(</w:t>
-      </w:r>
-      <w:proofErr w:type="gramEnd"/>
-      <w:r>
-        <w:rPr>
-          <w:sz w:val="24"/>
-          <w:szCs w:val="24"/>
-          <w:lang w:val="en-US"/>
-        </w:rPr>
-        <w:t xml:space="preserve">), </w:t>
-      </w:r>
-      <w:proofErr w:type="spellStart"/>
-      <w:r>
-        <w:rPr>
-          <w:sz w:val="24"/>
-          <w:szCs w:val="24"/>
-          <w:lang w:val="en-US"/>
-        </w:rPr>
-        <w:t>update_</w:t>
-      </w:r>
-      <w:proofErr w:type="gramStart"/>
-      <w:r>
-        <w:rPr>
-          <w:sz w:val="24"/>
-          <w:szCs w:val="24"/>
-          <w:lang w:val="en-US"/>
-        </w:rPr>
-        <w:t>object</w:t>
-      </w:r>
-      <w:proofErr w:type="spellEnd"/>
-      <w:r>
-        <w:rPr>
-          <w:sz w:val="24"/>
-          <w:szCs w:val="24"/>
-          <w:lang w:val="en-US"/>
-        </w:rPr>
-        <w:t>(</w:t>
-      </w:r>
-      <w:proofErr w:type="gramEnd"/>
-      <w:r>
-        <w:rPr>
-          <w:sz w:val="24"/>
-          <w:szCs w:val="24"/>
-          <w:lang w:val="en-US"/>
-        </w:rPr>
-        <w:t xml:space="preserve">), </w:t>
-      </w:r>
-      <w:proofErr w:type="spellStart"/>
-      <w:r>
-        <w:rPr>
-          <w:sz w:val="24"/>
-          <w:szCs w:val="24"/>
-          <w:lang w:val="en-US"/>
-        </w:rPr>
-        <w:t>get_</w:t>
-      </w:r>
-      <w:proofErr w:type="gramStart"/>
-      <w:r>
-        <w:rPr>
-          <w:sz w:val="24"/>
-          <w:szCs w:val="24"/>
-          <w:lang w:val="en-US"/>
-        </w:rPr>
-        <w:t>object</w:t>
-      </w:r>
-      <w:proofErr w:type="spellEnd"/>
-      <w:r>
-        <w:rPr>
-          <w:sz w:val="24"/>
-          <w:szCs w:val="24"/>
-          <w:lang w:val="en-US"/>
-        </w:rPr>
-        <w:t>(</w:t>
-      </w:r>
-      <w:proofErr w:type="gramEnd"/>
-      <w:r>
-        <w:rPr>
-          <w:sz w:val="24"/>
-          <w:szCs w:val="24"/>
-          <w:lang w:val="en-US"/>
-        </w:rPr>
-        <w:t xml:space="preserve">), </w:t>
-      </w:r>
-      <w:proofErr w:type="spellStart"/>
-      <w:r>
-        <w:rPr>
-          <w:sz w:val="24"/>
-          <w:szCs w:val="24"/>
-          <w:lang w:val="en-US"/>
-        </w:rPr>
-        <w:t>delete_</w:t>
-      </w:r>
-      <w:proofErr w:type="gramStart"/>
-      <w:r>
-        <w:rPr>
-          <w:sz w:val="24"/>
-          <w:szCs w:val="24"/>
-          <w:lang w:val="en-US"/>
-        </w:rPr>
-        <w:t>object</w:t>
-      </w:r>
-      <w:proofErr w:type="spellEnd"/>
-      <w:r>
-        <w:rPr>
-          <w:sz w:val="24"/>
-          <w:szCs w:val="24"/>
-          <w:lang w:val="en-US"/>
-        </w:rPr>
-        <w:t>(</w:t>
-      </w:r>
-      <w:proofErr w:type="gramEnd"/>
-      <w:r>
-        <w:rPr>
-          <w:sz w:val="24"/>
-          <w:szCs w:val="24"/>
-          <w:lang w:val="en-US"/>
-        </w:rPr>
-        <w:t>).</w:t>
+        <w:t>create_object(), update_object(), get_object(), delete_object().</w:t>
       </w:r>
     </w:p>
     <w:p>
@@ -2242,77 +1659,13 @@
           <w:lang w:val="ru-RU"/>
         </w:rPr>
       </w:pPr>
-      <w:proofErr w:type="spellStart"/>
-      <w:r>
-        <w:rPr>
-          <w:sz w:val="24"/>
-          <w:szCs w:val="24"/>
-          <w:lang w:val="ru-RU"/>
-        </w:rPr>
-        <w:t>collect_</w:t>
-      </w:r>
-      <w:proofErr w:type="gramStart"/>
-      <w:r>
-        <w:rPr>
-          <w:sz w:val="24"/>
-          <w:szCs w:val="24"/>
-          <w:lang w:val="ru-RU"/>
-        </w:rPr>
-        <w:t>signature</w:t>
-      </w:r>
-      <w:proofErr w:type="spellEnd"/>
-      <w:r>
-        <w:rPr>
-          <w:sz w:val="24"/>
-          <w:szCs w:val="24"/>
-          <w:lang w:val="ru-RU"/>
-        </w:rPr>
-        <w:t>(</w:t>
-      </w:r>
-      <w:proofErr w:type="gramEnd"/>
-      <w:r>
-        <w:rPr>
-          <w:sz w:val="24"/>
-          <w:szCs w:val="24"/>
-          <w:lang w:val="ru-RU"/>
-        </w:rPr>
-        <w:t>) – сбор информации обо всех параметрах (</w:t>
-      </w:r>
-      <w:proofErr w:type="spellStart"/>
-      <w:r>
-        <w:rPr>
-          <w:sz w:val="24"/>
-          <w:szCs w:val="24"/>
-          <w:lang w:val="ru-RU"/>
-        </w:rPr>
-        <w:t>DatatypeProperty</w:t>
-      </w:r>
-      <w:proofErr w:type="spellEnd"/>
-      <w:r>
-        <w:rPr>
-          <w:sz w:val="24"/>
-          <w:szCs w:val="24"/>
-          <w:lang w:val="ru-RU"/>
-        </w:rPr>
-        <w:t>) и объектных связях (</w:t>
-      </w:r>
-      <w:proofErr w:type="spellStart"/>
-      <w:r>
-        <w:rPr>
-          <w:sz w:val="24"/>
-          <w:szCs w:val="24"/>
-          <w:lang w:val="ru-RU"/>
-        </w:rPr>
-        <w:t>ObjectProperty</w:t>
-      </w:r>
-      <w:proofErr w:type="spellEnd"/>
-      <w:r>
-        <w:rPr>
-          <w:sz w:val="24"/>
-          <w:szCs w:val="24"/>
-          <w:lang w:val="ru-RU"/>
-        </w:rPr>
-        <w:t>).</w:t>
+      <w:r>
+        <w:rPr>
+          <w:sz w:val="24"/>
+          <w:szCs w:val="24"/>
+          <w:lang w:val="ru-RU"/>
+        </w:rPr>
+        <w:t>collect_signature() – сбор информации обо всех параметрах (DatatypeProperty) и объектных связях (ObjectProperty).</w:t>
       </w:r>
     </w:p>
     <w:p>
@@ -2346,50 +1699,98 @@
     <w:p>
       <w:pPr>
         <w:rPr>
+          <w:lang w:val="ru-RU"/>
+        </w:rPr>
+      </w:pPr>
+      <w:r>
+        <w:rPr>
+          <w:lang w:val="ru-RU"/>
+        </w:rPr>
+        <w:t>Пример</w:t>
+      </w:r>
+      <w:r>
+        <w:rPr>
+          <w:lang w:val="ru-RU"/>
+        </w:rPr>
+        <w:t xml:space="preserve"> </w:t>
+      </w:r>
+      <w:r>
+        <w:rPr>
+          <w:lang w:val="ru-RU"/>
+        </w:rPr>
+        <w:t>сценария</w:t>
+      </w:r>
+      <w:r>
+        <w:rPr>
+          <w:lang w:val="ru-RU"/>
+        </w:rPr>
+        <w:t xml:space="preserve"> (</w:t>
+      </w:r>
+      <w:r>
+        <w:rPr>
+          <w:lang w:val="ru-RU"/>
+        </w:rPr>
+        <w:t>см</w:t>
+      </w:r>
+      <w:r>
+        <w:rPr>
+          <w:lang w:val="ru-RU"/>
+        </w:rPr>
+        <w:t xml:space="preserve">. </w:t>
+      </w:r>
+      <w:r>
+        <w:rPr>
           <w:lang w:val="en-US"/>
         </w:rPr>
-      </w:pPr>
-      <w:r>
-        <w:rPr>
-          <w:lang w:val="ru-RU"/>
-        </w:rPr>
-        <w:t>Пример</w:t>
+        <w:t>example</w:t>
+      </w:r>
+      <w:r>
+        <w:rPr>
+          <w:lang w:val="ru-RU"/>
+        </w:rPr>
+        <w:t>_</w:t>
       </w:r>
       <w:r>
         <w:rPr>
           <w:lang w:val="en-US"/>
         </w:rPr>
-        <w:t xml:space="preserve"> </w:t>
-      </w:r>
-      <w:r>
-        <w:rPr>
-          <w:lang w:val="ru-RU"/>
-        </w:rPr>
-        <w:t>сценария</w:t>
+        <w:t>usage</w:t>
+      </w:r>
+      <w:r>
+        <w:rPr>
+          <w:lang w:val="ru-RU"/>
+        </w:rPr>
+        <w:t>_</w:t>
       </w:r>
       <w:r>
         <w:rPr>
           <w:lang w:val="en-US"/>
         </w:rPr>
-        <w:t xml:space="preserve"> (</w:t>
-      </w:r>
-      <w:r>
-        <w:rPr>
-          <w:lang w:val="ru-RU"/>
-        </w:rPr>
-        <w:t>см</w:t>
+        <w:t>ontology</w:t>
+      </w:r>
+      <w:r>
+        <w:rPr>
+          <w:lang w:val="ru-RU"/>
+        </w:rPr>
+        <w:t>.</w:t>
       </w:r>
       <w:r>
         <w:rPr>
           <w:lang w:val="en-US"/>
         </w:rPr>
-        <w:t xml:space="preserve">. example_usage_ontology.py) </w:t>
-      </w:r>
-    </w:p>
-    <w:p>
-      <w:pPr>
-        <w:rPr>
-          <w:lang w:val="en-US"/>
+        <w:t>py</w:t>
+      </w:r>
+      <w:r>
+        <w:rPr>
+          <w:lang w:val="ru-RU"/>
+        </w:rPr>
+        <w:t xml:space="preserve">) </w:t>
+      </w:r>
+    </w:p>
+    <w:p>
+      <w:pPr>
+        <w:rPr>
+          <w:lang w:val="ru-RU"/>
         </w:rPr>
       </w:pPr>
     </w:p>
@@ -2441,7 +1842,6 @@
           </w:rPr>
           <w:t>://</w:t>
         </w:r>
-        <w:proofErr w:type="spellStart"/>
         <w:r>
           <w:rPr>
             <w:rStyle w:val="a6"/>
@@ -2451,7 +1851,6 @@
           </w:rPr>
           <w:t>github</w:t>
         </w:r>
-        <w:proofErr w:type="spellEnd"/>
         <w:r>
           <w:rPr>
             <w:rStyle w:val="a6"/>
@@ -2479,7 +1878,6 @@
           </w:rPr>
           <w:t>/</w:t>
         </w:r>
-        <w:proofErr w:type="spellStart"/>
         <w:r>
           <w:rPr>
             <w:rStyle w:val="a6"/>
@@ -2489,7 +1887,6 @@
           </w:rPr>
           <w:t>andrew</w:t>
         </w:r>
-        <w:proofErr w:type="spellEnd"/>
         <w:r>
           <w:rPr>
             <w:rStyle w:val="a6"/>
@@ -2499,7 +1896,6 @@
           </w:rPr>
           <w:t>-</w:t>
         </w:r>
-        <w:proofErr w:type="spellStart"/>
         <w:r>
           <w:rPr>
             <w:rStyle w:val="a6"/>
@@ -2509,7 +1905,6 @@
           </w:rPr>
           <w:t>kozubenko</w:t>
         </w:r>
-        <w:proofErr w:type="spellEnd"/>
         <w:r>
           <w:rPr>
             <w:rStyle w:val="a6"/>
@@ -2840,6 +2235,15 @@
           </wp:inline>
         </w:drawing>
       </w:r>
+    </w:p>
+    <w:p>
+      <w:pPr>
+        <w:ind w:firstLine="0"/>
+        <w:jc w:val="left"/>
+        <w:rPr>
+          <w:lang w:val="ru-RU"/>
+        </w:rPr>
+      </w:pPr>
     </w:p>
     <w:p>
       <w:pPr>
@@ -2932,6 +2336,8 @@
         <w:ind w:firstLine="0"/>
         <w:jc w:val="left"/>
         <w:rPr>
+          <w:sz w:val="24"/>
+          <w:szCs w:val="24"/>
           <w:lang w:val="ru-RU"/>
         </w:rPr>
       </w:pPr>
@@ -2941,12 +2347,791 @@
         <w:ind w:firstLine="0"/>
         <w:jc w:val="left"/>
         <w:rPr>
-          <w:lang w:val="ru-RU"/>
-        </w:rPr>
-      </w:pPr>
-    </w:p>
-    <w:p>
-      <w:pPr>
+          <w:sz w:val="24"/>
+          <w:szCs w:val="24"/>
+          <w:lang w:val="ru-RU"/>
+        </w:rPr>
+      </w:pPr>
+      <w:r>
+        <w:rPr>
+          <w:sz w:val="24"/>
+          <w:szCs w:val="24"/>
+          <w:lang w:val="ru-RU"/>
+        </w:rPr>
+        <w:t>Листинг 3 - Геттеры</w:t>
+      </w:r>
+    </w:p>
+    <w:p>
+      <w:pPr>
+        <w:ind w:firstLine="0"/>
+        <w:jc w:val="left"/>
+        <w:rPr>
+          <w:sz w:val="24"/>
+          <w:szCs w:val="24"/>
+          <w:lang w:val="ru-RU"/>
+        </w:rPr>
+      </w:pPr>
+    </w:p>
+    <w:p>
+      <w:pPr>
+        <w:ind w:firstLine="0"/>
+        <w:jc w:val="left"/>
+        <w:rPr>
+          <w:sz w:val="24"/>
+          <w:szCs w:val="24"/>
+          <w:lang w:val="ru-RU"/>
+        </w:rPr>
+      </w:pPr>
+      <w:r>
+        <w:rPr>
+          <w:sz w:val="24"/>
+          <w:szCs w:val="24"/>
+          <w:lang w:val="ru-RU"/>
+        </w:rPr>
+        <w:drawing>
+          <wp:inline distT="0" distB="0" distL="0" distR="0" wp14:anchorId="7ECE6C62" wp14:editId="01495F44">
+            <wp:extent cx="5733415" cy="3739515"/>
+            <wp:effectExtent l="0" t="0" r="635" b="0"/>
+            <wp:docPr id="306101894" name="Рисунок 1"/>
+            <wp:cNvGraphicFramePr>
+              <a:graphicFrameLocks xmlns:a="http://schemas.openxmlformats.org/drawingml/2006/main" noChangeAspect="1"/>
+            </wp:cNvGraphicFramePr>
+            <a:graphic xmlns:a="http://schemas.openxmlformats.org/drawingml/2006/main">
+              <a:graphicData uri="http://schemas.openxmlformats.org/drawingml/2006/picture">
+                <pic:pic xmlns:pic="http://schemas.openxmlformats.org/drawingml/2006/picture">
+                  <pic:nvPicPr>
+                    <pic:cNvPr id="306101894" name=""/>
+                    <pic:cNvPicPr/>
+                  </pic:nvPicPr>
+                  <pic:blipFill>
+                    <a:blip r:embed="rId11"/>
+                    <a:stretch>
+                      <a:fillRect/>
+                    </a:stretch>
+                  </pic:blipFill>
+                  <pic:spPr>
+                    <a:xfrm>
+                      <a:off x="0" y="0"/>
+                      <a:ext cx="5733415" cy="3739515"/>
+                    </a:xfrm>
+                    <a:prstGeom prst="rect">
+                      <a:avLst/>
+                    </a:prstGeom>
+                  </pic:spPr>
+                </pic:pic>
+              </a:graphicData>
+            </a:graphic>
+          </wp:inline>
+        </w:drawing>
+      </w:r>
+    </w:p>
+    <w:p>
+      <w:pPr>
+        <w:ind w:firstLine="0"/>
+        <w:jc w:val="left"/>
+        <w:rPr>
+          <w:lang w:val="ru-RU"/>
+        </w:rPr>
+      </w:pPr>
+    </w:p>
+    <w:p>
+      <w:pPr>
+        <w:ind w:firstLine="0"/>
+        <w:jc w:val="left"/>
+        <w:rPr>
+          <w:lang w:val="ru-RU"/>
+        </w:rPr>
+      </w:pPr>
+      <w:r>
+        <w:rPr>
+          <w:lang w:val="ru-RU"/>
+        </w:rPr>
+        <w:lastRenderedPageBreak/>
+        <w:drawing>
+          <wp:inline distT="0" distB="0" distL="0" distR="0" wp14:anchorId="4E97DFAB" wp14:editId="465C3A54">
+            <wp:extent cx="5733415" cy="4738370"/>
+            <wp:effectExtent l="0" t="0" r="635" b="5080"/>
+            <wp:docPr id="1107292051" name="Рисунок 1"/>
+            <wp:cNvGraphicFramePr>
+              <a:graphicFrameLocks xmlns:a="http://schemas.openxmlformats.org/drawingml/2006/main" noChangeAspect="1"/>
+            </wp:cNvGraphicFramePr>
+            <a:graphic xmlns:a="http://schemas.openxmlformats.org/drawingml/2006/main">
+              <a:graphicData uri="http://schemas.openxmlformats.org/drawingml/2006/picture">
+                <pic:pic xmlns:pic="http://schemas.openxmlformats.org/drawingml/2006/picture">
+                  <pic:nvPicPr>
+                    <pic:cNvPr id="1107292051" name=""/>
+                    <pic:cNvPicPr/>
+                  </pic:nvPicPr>
+                  <pic:blipFill>
+                    <a:blip r:embed="rId12"/>
+                    <a:stretch>
+                      <a:fillRect/>
+                    </a:stretch>
+                  </pic:blipFill>
+                  <pic:spPr>
+                    <a:xfrm>
+                      <a:off x="0" y="0"/>
+                      <a:ext cx="5733415" cy="4738370"/>
+                    </a:xfrm>
+                    <a:prstGeom prst="rect">
+                      <a:avLst/>
+                    </a:prstGeom>
+                  </pic:spPr>
+                </pic:pic>
+              </a:graphicData>
+            </a:graphic>
+          </wp:inline>
+        </w:drawing>
+      </w:r>
+    </w:p>
+    <w:p>
+      <w:pPr>
+        <w:ind w:firstLine="0"/>
+        <w:jc w:val="left"/>
+        <w:rPr>
+          <w:lang w:val="ru-RU"/>
+        </w:rPr>
+      </w:pPr>
+      <w:r>
+        <w:rPr>
+          <w:lang w:val="ru-RU"/>
+        </w:rPr>
+        <w:drawing>
+          <wp:inline distT="0" distB="0" distL="0" distR="0" wp14:anchorId="574F95E1" wp14:editId="7EC4B57B">
+            <wp:extent cx="5733415" cy="2064385"/>
+            <wp:effectExtent l="0" t="0" r="635" b="0"/>
+            <wp:docPr id="778679691" name="Рисунок 1"/>
+            <wp:cNvGraphicFramePr>
+              <a:graphicFrameLocks xmlns:a="http://schemas.openxmlformats.org/drawingml/2006/main" noChangeAspect="1"/>
+            </wp:cNvGraphicFramePr>
+            <a:graphic xmlns:a="http://schemas.openxmlformats.org/drawingml/2006/main">
+              <a:graphicData uri="http://schemas.openxmlformats.org/drawingml/2006/picture">
+                <pic:pic xmlns:pic="http://schemas.openxmlformats.org/drawingml/2006/picture">
+                  <pic:nvPicPr>
+                    <pic:cNvPr id="778679691" name=""/>
+                    <pic:cNvPicPr/>
+                  </pic:nvPicPr>
+                  <pic:blipFill>
+                    <a:blip r:embed="rId13"/>
+                    <a:stretch>
+                      <a:fillRect/>
+                    </a:stretch>
+                  </pic:blipFill>
+                  <pic:spPr>
+                    <a:xfrm>
+                      <a:off x="0" y="0"/>
+                      <a:ext cx="5733415" cy="2064385"/>
+                    </a:xfrm>
+                    <a:prstGeom prst="rect">
+                      <a:avLst/>
+                    </a:prstGeom>
+                  </pic:spPr>
+                </pic:pic>
+              </a:graphicData>
+            </a:graphic>
+          </wp:inline>
+        </w:drawing>
+      </w:r>
+    </w:p>
+    <w:p>
+      <w:pPr>
+        <w:ind w:firstLine="0"/>
+        <w:jc w:val="left"/>
+        <w:rPr>
+          <w:lang w:val="ru-RU"/>
+        </w:rPr>
+      </w:pPr>
+      <w:r>
+        <w:rPr>
+          <w:lang w:val="ru-RU"/>
+        </w:rPr>
+        <w:t>Позволяют получать данные</w:t>
+      </w:r>
+    </w:p>
+    <w:p>
+      <w:pPr>
+        <w:ind w:firstLine="0"/>
+        <w:jc w:val="left"/>
+        <w:rPr>
+          <w:lang w:val="ru-RU"/>
+        </w:rPr>
+      </w:pPr>
+    </w:p>
+    <w:p>
+      <w:pPr>
+        <w:ind w:firstLine="0"/>
+        <w:jc w:val="left"/>
+        <w:rPr>
+          <w:lang w:val="ru-RU"/>
+        </w:rPr>
+      </w:pPr>
+      <w:r>
+        <w:rPr>
+          <w:lang w:val="ru-RU"/>
+        </w:rPr>
+        <w:t xml:space="preserve">Листинг 4 – </w:t>
+      </w:r>
+      <w:r>
+        <w:rPr>
+          <w:lang w:val="en-US"/>
+        </w:rPr>
+        <w:t>CRUD</w:t>
+      </w:r>
+      <w:r>
+        <w:rPr>
+          <w:lang w:val="ru-RU"/>
+        </w:rPr>
+        <w:t xml:space="preserve"> </w:t>
+      </w:r>
+      <w:r>
+        <w:rPr>
+          <w:lang w:val="ru-RU"/>
+        </w:rPr>
+        <w:t>для классов (</w:t>
+      </w:r>
+      <w:r>
+        <w:rPr>
+          <w:lang w:val="en-US"/>
+        </w:rPr>
+        <w:t>delete</w:t>
+      </w:r>
+      <w:r>
+        <w:rPr>
+          <w:lang w:val="ru-RU"/>
+        </w:rPr>
+        <w:t>_</w:t>
+      </w:r>
+      <w:r>
+        <w:rPr>
+          <w:lang w:val="en-US"/>
+        </w:rPr>
+        <w:t>class</w:t>
+      </w:r>
+      <w:r>
+        <w:rPr>
+          <w:lang w:val="ru-RU"/>
+        </w:rPr>
+        <w:t xml:space="preserve"> </w:t>
+      </w:r>
+      <w:r>
+        <w:rPr>
+          <w:lang w:val="ru-RU"/>
+        </w:rPr>
+        <w:t>описан в листинге 2 из-за своей специвики)</w:t>
+      </w:r>
+    </w:p>
+    <w:p>
+      <w:pPr>
+        <w:ind w:firstLine="0"/>
+        <w:jc w:val="left"/>
+        <w:rPr>
+          <w:lang w:val="ru-RU"/>
+        </w:rPr>
+      </w:pPr>
+      <w:r>
+        <w:rPr>
+          <w:lang w:val="ru-RU"/>
+        </w:rPr>
+        <w:drawing>
+          <wp:inline distT="0" distB="0" distL="0" distR="0" wp14:anchorId="4DA0E407" wp14:editId="52DC1314">
+            <wp:extent cx="5733415" cy="1226185"/>
+            <wp:effectExtent l="0" t="0" r="635" b="0"/>
+            <wp:docPr id="763886628" name="Рисунок 1"/>
+            <wp:cNvGraphicFramePr>
+              <a:graphicFrameLocks xmlns:a="http://schemas.openxmlformats.org/drawingml/2006/main" noChangeAspect="1"/>
+            </wp:cNvGraphicFramePr>
+            <a:graphic xmlns:a="http://schemas.openxmlformats.org/drawingml/2006/main">
+              <a:graphicData uri="http://schemas.openxmlformats.org/drawingml/2006/picture">
+                <pic:pic xmlns:pic="http://schemas.openxmlformats.org/drawingml/2006/picture">
+                  <pic:nvPicPr>
+                    <pic:cNvPr id="763886628" name=""/>
+                    <pic:cNvPicPr/>
+                  </pic:nvPicPr>
+                  <pic:blipFill>
+                    <a:blip r:embed="rId14"/>
+                    <a:stretch>
+                      <a:fillRect/>
+                    </a:stretch>
+                  </pic:blipFill>
+                  <pic:spPr>
+                    <a:xfrm>
+                      <a:off x="0" y="0"/>
+                      <a:ext cx="5733415" cy="1226185"/>
+                    </a:xfrm>
+                    <a:prstGeom prst="rect">
+                      <a:avLst/>
+                    </a:prstGeom>
+                  </pic:spPr>
+                </pic:pic>
+              </a:graphicData>
+            </a:graphic>
+          </wp:inline>
+        </w:drawing>
+      </w:r>
+    </w:p>
+    <w:p>
+      <w:pPr>
+        <w:ind w:firstLine="0"/>
+        <w:jc w:val="left"/>
+        <w:rPr>
+          <w:lang w:val="ru-RU"/>
+        </w:rPr>
+      </w:pPr>
+      <w:r>
+        <w:rPr>
+          <w:lang w:val="ru-RU"/>
+        </w:rPr>
+        <w:lastRenderedPageBreak/>
+        <w:drawing>
+          <wp:inline distT="0" distB="0" distL="0" distR="0" wp14:anchorId="6F43D5C0" wp14:editId="08D6D6D7">
+            <wp:extent cx="5733415" cy="1889125"/>
+            <wp:effectExtent l="0" t="0" r="635" b="0"/>
+            <wp:docPr id="1416956379" name="Рисунок 1"/>
+            <wp:cNvGraphicFramePr>
+              <a:graphicFrameLocks xmlns:a="http://schemas.openxmlformats.org/drawingml/2006/main" noChangeAspect="1"/>
+            </wp:cNvGraphicFramePr>
+            <a:graphic xmlns:a="http://schemas.openxmlformats.org/drawingml/2006/main">
+              <a:graphicData uri="http://schemas.openxmlformats.org/drawingml/2006/picture">
+                <pic:pic xmlns:pic="http://schemas.openxmlformats.org/drawingml/2006/picture">
+                  <pic:nvPicPr>
+                    <pic:cNvPr id="1416956379" name=""/>
+                    <pic:cNvPicPr/>
+                  </pic:nvPicPr>
+                  <pic:blipFill>
+                    <a:blip r:embed="rId15"/>
+                    <a:stretch>
+                      <a:fillRect/>
+                    </a:stretch>
+                  </pic:blipFill>
+                  <pic:spPr>
+                    <a:xfrm>
+                      <a:off x="0" y="0"/>
+                      <a:ext cx="5733415" cy="1889125"/>
+                    </a:xfrm>
+                    <a:prstGeom prst="rect">
+                      <a:avLst/>
+                    </a:prstGeom>
+                  </pic:spPr>
+                </pic:pic>
+              </a:graphicData>
+            </a:graphic>
+          </wp:inline>
+        </w:drawing>
+      </w:r>
+    </w:p>
+    <w:p>
+      <w:pPr>
+        <w:ind w:firstLine="0"/>
+        <w:jc w:val="left"/>
+        <w:rPr>
+          <w:lang w:val="ru-RU"/>
+        </w:rPr>
+      </w:pPr>
+      <w:r>
+        <w:rPr>
+          <w:lang w:val="ru-RU"/>
+        </w:rPr>
+        <w:drawing>
+          <wp:inline distT="0" distB="0" distL="0" distR="0" wp14:anchorId="07F74A23" wp14:editId="322ABEEC">
+            <wp:extent cx="5733415" cy="1573530"/>
+            <wp:effectExtent l="0" t="0" r="635" b="7620"/>
+            <wp:docPr id="1377279628" name="Рисунок 1"/>
+            <wp:cNvGraphicFramePr>
+              <a:graphicFrameLocks xmlns:a="http://schemas.openxmlformats.org/drawingml/2006/main" noChangeAspect="1"/>
+            </wp:cNvGraphicFramePr>
+            <a:graphic xmlns:a="http://schemas.openxmlformats.org/drawingml/2006/main">
+              <a:graphicData uri="http://schemas.openxmlformats.org/drawingml/2006/picture">
+                <pic:pic xmlns:pic="http://schemas.openxmlformats.org/drawingml/2006/picture">
+                  <pic:nvPicPr>
+                    <pic:cNvPr id="1377279628" name=""/>
+                    <pic:cNvPicPr/>
+                  </pic:nvPicPr>
+                  <pic:blipFill>
+                    <a:blip r:embed="rId16"/>
+                    <a:stretch>
+                      <a:fillRect/>
+                    </a:stretch>
+                  </pic:blipFill>
+                  <pic:spPr>
+                    <a:xfrm>
+                      <a:off x="0" y="0"/>
+                      <a:ext cx="5733415" cy="1573530"/>
+                    </a:xfrm>
+                    <a:prstGeom prst="rect">
+                      <a:avLst/>
+                    </a:prstGeom>
+                  </pic:spPr>
+                </pic:pic>
+              </a:graphicData>
+            </a:graphic>
+          </wp:inline>
+        </w:drawing>
+      </w:r>
+    </w:p>
+    <w:p>
+      <w:pPr>
+        <w:ind w:firstLine="0"/>
+        <w:jc w:val="left"/>
+        <w:rPr>
+          <w:lang w:val="ru-RU"/>
+        </w:rPr>
+      </w:pPr>
+    </w:p>
+    <w:p>
+      <w:pPr>
+        <w:ind w:firstLine="0"/>
+        <w:jc w:val="left"/>
+        <w:rPr>
+          <w:lang w:val="ru-RU"/>
+        </w:rPr>
+      </w:pPr>
+      <w:r>
+        <w:rPr>
+          <w:lang w:val="ru-RU"/>
+        </w:rPr>
+        <w:t xml:space="preserve">Листинг 5 </w:t>
+      </w:r>
+      <w:r>
+        <w:rPr>
+          <w:lang w:val="ru-RU"/>
+        </w:rPr>
+        <w:t>–</w:t>
+      </w:r>
+      <w:r>
+        <w:rPr>
+          <w:lang w:val="ru-RU"/>
+        </w:rPr>
+        <w:t xml:space="preserve"> </w:t>
+      </w:r>
+      <w:r>
+        <w:rPr>
+          <w:lang w:val="ru-RU"/>
+        </w:rPr>
+        <w:t>Создание и удаление</w:t>
+      </w:r>
+      <w:r>
+        <w:rPr>
+          <w:lang w:val="ru-RU"/>
+        </w:rPr>
+        <w:t xml:space="preserve"> </w:t>
+      </w:r>
+      <w:r>
+        <w:rPr>
+          <w:lang w:val="ru-RU"/>
+        </w:rPr>
+        <w:t>атрибутов класса</w:t>
+      </w:r>
+    </w:p>
+    <w:p>
+      <w:pPr>
+        <w:ind w:firstLine="0"/>
+        <w:jc w:val="left"/>
+        <w:rPr>
+          <w:lang w:val="ru-RU"/>
+        </w:rPr>
+      </w:pPr>
+      <w:r>
+        <w:rPr>
+          <w:lang w:val="ru-RU"/>
+        </w:rPr>
+        <w:drawing>
+          <wp:inline distT="0" distB="0" distL="0" distR="0" wp14:anchorId="27FB96C4" wp14:editId="6651033F">
+            <wp:extent cx="5733415" cy="2976245"/>
+            <wp:effectExtent l="0" t="0" r="635" b="0"/>
+            <wp:docPr id="1401773333" name="Рисунок 1"/>
+            <wp:cNvGraphicFramePr>
+              <a:graphicFrameLocks xmlns:a="http://schemas.openxmlformats.org/drawingml/2006/main" noChangeAspect="1"/>
+            </wp:cNvGraphicFramePr>
+            <a:graphic xmlns:a="http://schemas.openxmlformats.org/drawingml/2006/main">
+              <a:graphicData uri="http://schemas.openxmlformats.org/drawingml/2006/picture">
+                <pic:pic xmlns:pic="http://schemas.openxmlformats.org/drawingml/2006/picture">
+                  <pic:nvPicPr>
+                    <pic:cNvPr id="1401773333" name=""/>
+                    <pic:cNvPicPr/>
+                  </pic:nvPicPr>
+                  <pic:blipFill>
+                    <a:blip r:embed="rId17"/>
+                    <a:stretch>
+                      <a:fillRect/>
+                    </a:stretch>
+                  </pic:blipFill>
+                  <pic:spPr>
+                    <a:xfrm>
+                      <a:off x="0" y="0"/>
+                      <a:ext cx="5733415" cy="2976245"/>
+                    </a:xfrm>
+                    <a:prstGeom prst="rect">
+                      <a:avLst/>
+                    </a:prstGeom>
+                  </pic:spPr>
+                </pic:pic>
+              </a:graphicData>
+            </a:graphic>
+          </wp:inline>
+        </w:drawing>
+      </w:r>
+    </w:p>
+    <w:p>
+      <w:pPr>
+        <w:ind w:firstLine="0"/>
+        <w:jc w:val="left"/>
+        <w:rPr>
+          <w:lang w:val="ru-RU"/>
+        </w:rPr>
+      </w:pPr>
+    </w:p>
+    <w:p>
+      <w:pPr>
+        <w:ind w:firstLine="0"/>
+        <w:jc w:val="left"/>
+        <w:rPr>
+          <w:lang w:val="ru-RU"/>
+        </w:rPr>
+      </w:pPr>
+      <w:r>
+        <w:rPr>
+          <w:lang w:val="ru-RU"/>
+        </w:rPr>
+        <w:t xml:space="preserve">Листинг 6 – </w:t>
+      </w:r>
+      <w:r>
+        <w:rPr>
+          <w:lang w:val="en-US"/>
+        </w:rPr>
+        <w:t xml:space="preserve">CRUD </w:t>
+      </w:r>
+      <w:r>
+        <w:rPr>
+          <w:lang w:val="ru-RU"/>
+        </w:rPr>
+        <w:t>для объектов</w:t>
+      </w:r>
+    </w:p>
+    <w:p>
+      <w:pPr>
+        <w:ind w:firstLine="0"/>
+        <w:jc w:val="left"/>
+        <w:rPr>
+          <w:lang w:val="ru-RU"/>
+        </w:rPr>
+      </w:pPr>
+    </w:p>
+    <w:p>
+      <w:pPr>
+        <w:ind w:firstLine="0"/>
+        <w:jc w:val="left"/>
+        <w:rPr>
+          <w:noProof/>
+          <w:lang w:val="ru-RU"/>
+        </w:rPr>
+      </w:pPr>
+      <w:r>
+        <w:rPr>
+          <w:lang w:val="ru-RU"/>
+        </w:rPr>
+        <w:lastRenderedPageBreak/>
+        <w:drawing>
+          <wp:inline distT="0" distB="0" distL="0" distR="0" wp14:anchorId="2AA714EA" wp14:editId="1EAFAB83">
+            <wp:extent cx="5733415" cy="1097915"/>
+            <wp:effectExtent l="0" t="0" r="635" b="6985"/>
+            <wp:docPr id="1856308684" name="Рисунок 1"/>
+            <wp:cNvGraphicFramePr>
+              <a:graphicFrameLocks xmlns:a="http://schemas.openxmlformats.org/drawingml/2006/main" noChangeAspect="1"/>
+            </wp:cNvGraphicFramePr>
+            <a:graphic xmlns:a="http://schemas.openxmlformats.org/drawingml/2006/main">
+              <a:graphicData uri="http://schemas.openxmlformats.org/drawingml/2006/picture">
+                <pic:pic xmlns:pic="http://schemas.openxmlformats.org/drawingml/2006/picture">
+                  <pic:nvPicPr>
+                    <pic:cNvPr id="1856308684" name=""/>
+                    <pic:cNvPicPr/>
+                  </pic:nvPicPr>
+                  <pic:blipFill>
+                    <a:blip r:embed="rId18"/>
+                    <a:stretch>
+                      <a:fillRect/>
+                    </a:stretch>
+                  </pic:blipFill>
+                  <pic:spPr>
+                    <a:xfrm>
+                      <a:off x="0" y="0"/>
+                      <a:ext cx="5733415" cy="1097915"/>
+                    </a:xfrm>
+                    <a:prstGeom prst="rect">
+                      <a:avLst/>
+                    </a:prstGeom>
+                  </pic:spPr>
+                </pic:pic>
+              </a:graphicData>
+            </a:graphic>
+          </wp:inline>
+        </w:drawing>
+      </w:r>
+      <w:r>
+        <w:rPr>
+          <w:noProof/>
+        </w:rPr>
+        <w:t xml:space="preserve"> </w:t>
+      </w:r>
+      <w:r>
+        <w:rPr>
+          <w:lang w:val="ru-RU"/>
+        </w:rPr>
+        <w:drawing>
+          <wp:inline distT="0" distB="0" distL="0" distR="0" wp14:anchorId="6F69F6E4" wp14:editId="27225760">
+            <wp:extent cx="5733415" cy="1218565"/>
+            <wp:effectExtent l="0" t="0" r="635" b="635"/>
+            <wp:docPr id="750016799" name="Рисунок 1"/>
+            <wp:cNvGraphicFramePr>
+              <a:graphicFrameLocks xmlns:a="http://schemas.openxmlformats.org/drawingml/2006/main" noChangeAspect="1"/>
+            </wp:cNvGraphicFramePr>
+            <a:graphic xmlns:a="http://schemas.openxmlformats.org/drawingml/2006/main">
+              <a:graphicData uri="http://schemas.openxmlformats.org/drawingml/2006/picture">
+                <pic:pic xmlns:pic="http://schemas.openxmlformats.org/drawingml/2006/picture">
+                  <pic:nvPicPr>
+                    <pic:cNvPr id="750016799" name=""/>
+                    <pic:cNvPicPr/>
+                  </pic:nvPicPr>
+                  <pic:blipFill>
+                    <a:blip r:embed="rId19"/>
+                    <a:stretch>
+                      <a:fillRect/>
+                    </a:stretch>
+                  </pic:blipFill>
+                  <pic:spPr>
+                    <a:xfrm>
+                      <a:off x="0" y="0"/>
+                      <a:ext cx="5733415" cy="1218565"/>
+                    </a:xfrm>
+                    <a:prstGeom prst="rect">
+                      <a:avLst/>
+                    </a:prstGeom>
+                  </pic:spPr>
+                </pic:pic>
+              </a:graphicData>
+            </a:graphic>
+          </wp:inline>
+        </w:drawing>
+      </w:r>
+    </w:p>
+    <w:p>
+      <w:pPr>
+        <w:ind w:firstLine="0"/>
+        <w:jc w:val="left"/>
+        <w:rPr>
+          <w:lang w:val="ru-RU"/>
+        </w:rPr>
+      </w:pPr>
+      <w:r>
+        <w:rPr>
+          <w:lang w:val="ru-RU"/>
+        </w:rPr>
+        <w:drawing>
+          <wp:inline distT="0" distB="0" distL="0" distR="0" wp14:anchorId="7A636F92" wp14:editId="07DC1FA6">
+            <wp:extent cx="5733415" cy="873125"/>
+            <wp:effectExtent l="0" t="0" r="635" b="3175"/>
+            <wp:docPr id="1574628192" name="Рисунок 1"/>
+            <wp:cNvGraphicFramePr>
+              <a:graphicFrameLocks xmlns:a="http://schemas.openxmlformats.org/drawingml/2006/main" noChangeAspect="1"/>
+            </wp:cNvGraphicFramePr>
+            <a:graphic xmlns:a="http://schemas.openxmlformats.org/drawingml/2006/main">
+              <a:graphicData uri="http://schemas.openxmlformats.org/drawingml/2006/picture">
+                <pic:pic xmlns:pic="http://schemas.openxmlformats.org/drawingml/2006/picture">
+                  <pic:nvPicPr>
+                    <pic:cNvPr id="1574628192" name=""/>
+                    <pic:cNvPicPr/>
+                  </pic:nvPicPr>
+                  <pic:blipFill>
+                    <a:blip r:embed="rId20"/>
+                    <a:stretch>
+                      <a:fillRect/>
+                    </a:stretch>
+                  </pic:blipFill>
+                  <pic:spPr>
+                    <a:xfrm>
+                      <a:off x="0" y="0"/>
+                      <a:ext cx="5733415" cy="873125"/>
+                    </a:xfrm>
+                    <a:prstGeom prst="rect">
+                      <a:avLst/>
+                    </a:prstGeom>
+                  </pic:spPr>
+                </pic:pic>
+              </a:graphicData>
+            </a:graphic>
+          </wp:inline>
+        </w:drawing>
+      </w:r>
+    </w:p>
+    <w:p>
+      <w:pPr>
+        <w:ind w:firstLine="0"/>
+        <w:jc w:val="left"/>
+        <w:rPr>
+          <w:lang w:val="ru-RU"/>
+        </w:rPr>
+      </w:pPr>
+      <w:r>
+        <w:rPr>
+          <w:lang w:val="ru-RU"/>
+        </w:rPr>
+        <w:drawing>
+          <wp:inline distT="0" distB="0" distL="0" distR="0" wp14:anchorId="06BFE4C4" wp14:editId="37D36BEB">
+            <wp:extent cx="5733415" cy="1628775"/>
+            <wp:effectExtent l="0" t="0" r="635" b="9525"/>
+            <wp:docPr id="1044296226" name="Рисунок 1"/>
+            <wp:cNvGraphicFramePr>
+              <a:graphicFrameLocks xmlns:a="http://schemas.openxmlformats.org/drawingml/2006/main" noChangeAspect="1"/>
+            </wp:cNvGraphicFramePr>
+            <a:graphic xmlns:a="http://schemas.openxmlformats.org/drawingml/2006/main">
+              <a:graphicData uri="http://schemas.openxmlformats.org/drawingml/2006/picture">
+                <pic:pic xmlns:pic="http://schemas.openxmlformats.org/drawingml/2006/picture">
+                  <pic:nvPicPr>
+                    <pic:cNvPr id="1044296226" name=""/>
+                    <pic:cNvPicPr/>
+                  </pic:nvPicPr>
+                  <pic:blipFill>
+                    <a:blip r:embed="rId21"/>
+                    <a:stretch>
+                      <a:fillRect/>
+                    </a:stretch>
+                  </pic:blipFill>
+                  <pic:spPr>
+                    <a:xfrm>
+                      <a:off x="0" y="0"/>
+                      <a:ext cx="5733415" cy="1628775"/>
+                    </a:xfrm>
+                    <a:prstGeom prst="rect">
+                      <a:avLst/>
+                    </a:prstGeom>
+                  </pic:spPr>
+                </pic:pic>
+              </a:graphicData>
+            </a:graphic>
+          </wp:inline>
+        </w:drawing>
+      </w:r>
+    </w:p>
+    <w:p>
+      <w:pPr>
+        <w:ind w:firstLine="0"/>
+        <w:jc w:val="left"/>
+        <w:rPr>
+          <w:lang w:val="ru-RU"/>
+        </w:rPr>
+      </w:pPr>
+    </w:p>
+    <w:p>
+      <w:pPr>
+        <w:ind w:firstLine="0"/>
+        <w:jc w:val="left"/>
+        <w:rPr>
+          <w:lang w:val="ru-RU"/>
+        </w:rPr>
+      </w:pPr>
+    </w:p>
+    <w:p>
+      <w:pPr>
+        <w:ind w:firstLine="0"/>
         <w:rPr>
           <w:lang w:val="ru-RU"/>
         </w:rPr>
@@ -3030,43 +3215,7 @@
           <w:szCs w:val="24"/>
           <w:lang w:val="ru-RU"/>
         </w:rPr>
-        <w:t>Методы для добавления и удаления свойств классов (</w:t>
-      </w:r>
-      <w:proofErr w:type="spellStart"/>
-      <w:r>
-        <w:rPr>
-          <w:sz w:val="24"/>
-          <w:szCs w:val="24"/>
-          <w:lang w:val="ru-RU"/>
-        </w:rPr>
-        <w:t>DatatypeProperty</w:t>
-      </w:r>
-      <w:proofErr w:type="spellEnd"/>
-      <w:r>
-        <w:rPr>
-          <w:sz w:val="24"/>
-          <w:szCs w:val="24"/>
-          <w:lang w:val="ru-RU"/>
-        </w:rPr>
-        <w:t xml:space="preserve">, </w:t>
-      </w:r>
-      <w:proofErr w:type="spellStart"/>
-      <w:r>
-        <w:rPr>
-          <w:sz w:val="24"/>
-          <w:szCs w:val="24"/>
-          <w:lang w:val="ru-RU"/>
-        </w:rPr>
-        <w:t>ObjectProperty</w:t>
-      </w:r>
-      <w:proofErr w:type="spellEnd"/>
-      <w:r>
-        <w:rPr>
-          <w:sz w:val="24"/>
-          <w:szCs w:val="24"/>
-          <w:lang w:val="ru-RU"/>
-        </w:rPr>
-        <w:t>).</w:t>
+        <w:t>Методы для добавления и удаления свойств классов (DatatypeProperty, ObjectProperty).</w:t>
       </w:r>
     </w:p>
     <w:p>
@@ -3192,7 +3341,7 @@
         </w:rPr>
         <w:t xml:space="preserve">Neo4j documentation: </w:t>
       </w:r>
-      <w:hyperlink r:id="rId11" w:history="1">
+      <w:hyperlink r:id="rId22" w:history="1">
         <w:r>
           <w:rPr>
             <w:rStyle w:val="a6"/>
@@ -3217,8 +3366,8 @@
       </w:pPr>
     </w:p>
     <w:sectPr>
-      <w:footerReference w:type="default" r:id="rId12"/>
-      <w:footerReference w:type="first" r:id="rId13"/>
+      <w:footerReference w:type="default" r:id="rId23"/>
+      <w:footerReference w:type="first" r:id="rId24"/>
       <w:pgSz w:w="11909" w:h="16834"/>
       <w:pgMar w:top="1440" w:right="1440" w:bottom="1440" w:left="1440" w:header="720" w:footer="720" w:gutter="0"/>
       <w:pgNumType w:start="1"/>
@@ -4539,6 +4688,7 @@
   <w:style w:type="character" w:default="1" w:styleId="a0">
     <w:name w:val="Default Paragraph Font"/>
     <w:uiPriority w:val="1"/>
+    <w:semiHidden/>
     <w:unhideWhenUsed/>
   </w:style>
   <w:style w:type="table" w:default="1" w:styleId="a1">

</xml_diff>